<commit_message>
changes to adhere to rubric
</commit_message>
<xml_diff>
--- a/C950_Task2.docx
+++ b/C950_Task2.docx
@@ -347,25 +347,149 @@
         </w:rPr>
         <w:br w:type="textWrapping"/>
         <w:tab/>
-        <w:t xml:space="preserve">I wrote an original Python program that delivers all 40 packages using the attached </w:t>
-      </w:r>
-      <w:r>
-        <w:rPr>
-          <w:rFonts w:ascii="Times New Roman" w:cs="Times New Roman" w:eastAsia="Times New Roman" w:hAnsi="Times New Roman"/>
-          <w:sz w:val="24"/>
-          <w:szCs w:val="24"/>
-          <w:rtl w:val="0"/>
-        </w:rPr>
-        <w:t xml:space="preserve">Salt Lake City Downtown Map, WGUPS Distance Table, and WGUPS Package File </w:t>
-      </w:r>
-      <w:r>
-        <w:rPr>
-          <w:rFonts w:ascii="Times New Roman" w:cs="Times New Roman" w:eastAsia="Times New Roman" w:hAnsi="Times New Roman"/>
-          <w:sz w:val="24"/>
-          <w:szCs w:val="24"/>
-          <w:rtl w:val="0"/>
-        </w:rPr>
-        <w:t xml:space="preserve">(Western Governors University, 2025a, 2025c, 2025d). My program enforces all scenario constraints: each truck can carry at most 16 packages; average speed is 18 mph; loading and deliveries are instantaneous; there are three trucks and two drivers; Truck 2 constraints are honored; delayed packages become available at 9:05 a.m.; and Package 9 is undeliverable until the corrected address is known at 10:20 a.m. I adopted the self-adjusting greedy nearest-neighbor heuristic I justified in Task 1, with a soft deadline penalty in the scoring function to bias near-term choices toward earlier deadlines (Western Governors University, n.d., 2025b).</w:t>
+      </w:r>
+      <w:r>
+        <w:rPr>
+          <w:rFonts w:ascii="Times New Roman" w:cs="Times New Roman" w:eastAsia="Times New Roman" w:hAnsi="Times New Roman"/>
+          <w:sz w:val="24"/>
+          <w:szCs w:val="24"/>
+          <w:rtl w:val="0"/>
+        </w:rPr>
+        <w:t xml:space="preserve">I wrote an original Python program that delivers all 40 packages using the attached Salt Lake City Downtown Map, WGUPS Distance Table, and WGUPS Package File. The program enforces every scenario constraint: three trucks with two drivers; a maximum of 16 packages per truck; 18 mph average speed; instantaneous loading and delivery; “Truck 2 only” restrictions; delayed packages not available until 09:05; and Package #9 remaining ineligible until its corrected address becomes known at 10:20.</w:t>
+      </w:r>
+    </w:p>
+    <w:p>
+      <w:pPr>
+        <w:spacing w:after="240" w:before="240" w:line="480" w:lineRule="auto"/>
+        <w:rPr>
+          <w:rFonts w:ascii="Times New Roman" w:cs="Times New Roman" w:eastAsia="Times New Roman" w:hAnsi="Times New Roman"/>
+          <w:sz w:val="24"/>
+          <w:szCs w:val="24"/>
+        </w:rPr>
+      </w:pPr>
+      <w:r>
+        <w:rPr>
+          <w:rFonts w:ascii="Times New Roman" w:cs="Times New Roman" w:eastAsia="Times New Roman" w:hAnsi="Times New Roman"/>
+          <w:sz w:val="24"/>
+          <w:szCs w:val="24"/>
+          <w:rtl w:val="0"/>
+        </w:rPr>
+        <w:t xml:space="preserve">Routing logic. The algorithm is a deadline-first heuristic with eligibility gates and a nearest-neighbor (NN) fallback:</w:t>
+      </w:r>
+    </w:p>
+    <w:p>
+      <w:pPr>
+        <w:numPr>
+          <w:ilvl w:val="0"/>
+          <w:numId w:val="1"/>
+        </w:numPr>
+        <w:spacing w:after="0" w:afterAutospacing="0" w:before="240" w:line="480" w:lineRule="auto"/>
+        <w:ind w:left="720" w:hanging="360"/>
+        <w:rPr>
+          <w:rFonts w:ascii="Times New Roman" w:cs="Times New Roman" w:eastAsia="Times New Roman" w:hAnsi="Times New Roman"/>
+          <w:sz w:val="24"/>
+          <w:szCs w:val="24"/>
+        </w:rPr>
+      </w:pPr>
+      <w:r>
+        <w:rPr>
+          <w:rFonts w:ascii="Times New Roman" w:cs="Times New Roman" w:eastAsia="Times New Roman" w:hAnsi="Times New Roman"/>
+          <w:sz w:val="24"/>
+          <w:szCs w:val="24"/>
+          <w:rtl w:val="0"/>
+        </w:rPr>
+        <w:t xml:space="preserve">At each step, from the truck’s current location/time, it filters eligible packages (e.g., excludes “delayed until 09:05” and #9 before 10:20).</w:t>
+      </w:r>
+    </w:p>
+    <w:p>
+      <w:pPr>
+        <w:numPr>
+          <w:ilvl w:val="0"/>
+          <w:numId w:val="1"/>
+        </w:numPr>
+        <w:spacing w:after="0" w:afterAutospacing="0" w:before="0" w:beforeAutospacing="0" w:line="480" w:lineRule="auto"/>
+        <w:ind w:left="720" w:hanging="360"/>
+        <w:rPr>
+          <w:rFonts w:ascii="Times New Roman" w:cs="Times New Roman" w:eastAsia="Times New Roman" w:hAnsi="Times New Roman"/>
+          <w:sz w:val="24"/>
+          <w:szCs w:val="24"/>
+        </w:rPr>
+      </w:pPr>
+      <w:r>
+        <w:rPr>
+          <w:rFonts w:ascii="Gungsuh" w:cs="Gungsuh" w:eastAsia="Gungsuh" w:hAnsi="Gungsuh"/>
+          <w:sz w:val="24"/>
+          <w:szCs w:val="24"/>
+          <w:rtl w:val="0"/>
+        </w:rPr>
+        <w:t xml:space="preserve">Among hard-deadline packages that can still be delivered on time, it chooses the stop with the earliest arrival, breaking ties by distance and then by package ID. (A small “arrive ≥10 minutes early” preference reduces edge-of-deadline risk.)</w:t>
+      </w:r>
+    </w:p>
+    <w:p>
+      <w:pPr>
+        <w:numPr>
+          <w:ilvl w:val="0"/>
+          <w:numId w:val="1"/>
+        </w:numPr>
+        <w:spacing w:after="0" w:afterAutospacing="0" w:before="0" w:beforeAutospacing="0" w:line="480" w:lineRule="auto"/>
+        <w:ind w:left="720" w:hanging="360"/>
+        <w:rPr>
+          <w:rFonts w:ascii="Times New Roman" w:cs="Times New Roman" w:eastAsia="Times New Roman" w:hAnsi="Times New Roman"/>
+          <w:sz w:val="24"/>
+          <w:szCs w:val="24"/>
+        </w:rPr>
+      </w:pPr>
+      <w:r>
+        <w:rPr>
+          <w:rFonts w:ascii="Times New Roman" w:cs="Times New Roman" w:eastAsia="Times New Roman" w:hAnsi="Times New Roman"/>
+          <w:sz w:val="24"/>
+          <w:szCs w:val="24"/>
+          <w:rtl w:val="0"/>
+        </w:rPr>
+        <w:t xml:space="preserve">If all deadline packages are late, it chooses the least late first.</w:t>
+      </w:r>
+    </w:p>
+    <w:p>
+      <w:pPr>
+        <w:numPr>
+          <w:ilvl w:val="0"/>
+          <w:numId w:val="1"/>
+        </w:numPr>
+        <w:spacing w:after="240" w:before="0" w:beforeAutospacing="0" w:line="480" w:lineRule="auto"/>
+        <w:ind w:left="720" w:hanging="360"/>
+        <w:rPr>
+          <w:rFonts w:ascii="Times New Roman" w:cs="Times New Roman" w:eastAsia="Times New Roman" w:hAnsi="Times New Roman"/>
+          <w:sz w:val="24"/>
+          <w:szCs w:val="24"/>
+        </w:rPr>
+      </w:pPr>
+      <w:r>
+        <w:rPr>
+          <w:rFonts w:ascii="Times New Roman" w:cs="Times New Roman" w:eastAsia="Times New Roman" w:hAnsi="Times New Roman"/>
+          <w:sz w:val="24"/>
+          <w:szCs w:val="24"/>
+          <w:rtl w:val="0"/>
+        </w:rPr>
+        <w:t xml:space="preserve">If no deadlines apply, it falls back to nearest-neighbor with a stable ID tiebreaker.</w:t>
+      </w:r>
+    </w:p>
+    <w:p>
+      <w:pPr>
+        <w:spacing w:after="240" w:before="240" w:line="480" w:lineRule="auto"/>
+        <w:rPr>
+          <w:rFonts w:ascii="Times New Roman" w:cs="Times New Roman" w:eastAsia="Times New Roman" w:hAnsi="Times New Roman"/>
+          <w:sz w:val="24"/>
+          <w:szCs w:val="24"/>
+        </w:rPr>
+      </w:pPr>
+      <w:r>
+        <w:rPr>
+          <w:rFonts w:ascii="Times New Roman" w:cs="Times New Roman" w:eastAsia="Times New Roman" w:hAnsi="Times New Roman"/>
+          <w:sz w:val="24"/>
+          <w:szCs w:val="24"/>
+          <w:rtl w:val="0"/>
+        </w:rPr>
+        <w:t xml:space="preserve">Truck 2’s departure time is set to the earlier completion of Trucks 1 or 3 so we respect the “two drivers” rule. The program is deterministic (stable tiebreakers), prints a full package table for any queried time, and reports total mileage, which in my current run is 112.5 miles (under 140).</w:t>
       </w:r>
     </w:p>
     <w:p>
@@ -427,7 +551,7 @@
         </w:rPr>
         <w:br w:type="textWrapping"/>
         <w:tab/>
-        <w:t xml:space="preserve">I included  comments throughout the code to explain my reasoning, how constraints are enforced, how the loader prioritizes dependency groups, how the deadline penalty influences the next hop, and how the interface should be used to capture the required screenshots (Western Governors University, 2025b). These comments explain both the process (data loading, constraint scanning, and routing) and the flow (how each decision advances time, distance, and package states), aligning with the rubric’s requirement for detailed process and flow explanations.</w:t>
+        <w:t xml:space="preserve">I included comments throughout the code to explain my reasoning, how constraints are enforced, how the loader prioritizes dependency groups, how eligibility gates are applied for delayed or corrected packages, and how the interface should be used to capture the required screenshots (Western Governors University, 2025b). These comments explain both the process (data loading, constraint scanning, and routing) and the flow (how each decision advances time, distance, and package states), aligning with the rubric’s requirement for detailed process and flow explanations.</w:t>
       </w:r>
     </w:p>
     <w:p>
@@ -570,14 +694,14 @@
         </w:rPr>
         <w:drawing>
           <wp:inline distB="114300" distT="114300" distL="114300" distR="114300">
-            <wp:extent cx="5620989" cy="3098750"/>
+            <wp:extent cx="5943600" cy="4749800"/>
             <wp:effectExtent b="0" l="0" r="0" t="0"/>
-            <wp:docPr id="4" name="image1.png"/>
+            <wp:docPr id="1" name="image4.png"/>
             <a:graphic>
               <a:graphicData uri="http://schemas.openxmlformats.org/drawingml/2006/picture">
                 <pic:pic>
                   <pic:nvPicPr>
-                    <pic:cNvPr id="0" name="image1.png"/>
+                    <pic:cNvPr id="0" name="image4.png"/>
                     <pic:cNvPicPr preferRelativeResize="0"/>
                   </pic:nvPicPr>
                   <pic:blipFill>
@@ -590,7 +714,7 @@
                   <pic:spPr>
                     <a:xfrm>
                       <a:off x="0" y="0"/>
-                      <a:ext cx="5620989" cy="3098750"/>
+                      <a:ext cx="5943600" cy="4749800"/>
                     </a:xfrm>
                     <a:prstGeom prst="rect"/>
                     <a:ln/>
@@ -667,7 +791,7 @@
         </w:rPr>
         <w:drawing>
           <wp:inline distB="114300" distT="114300" distL="114300" distR="114300">
-            <wp:extent cx="5525949" cy="3188047"/>
+            <wp:extent cx="5943600" cy="4597400"/>
             <wp:effectExtent b="0" l="0" r="0" t="0"/>
             <wp:docPr id="3" name="image2.png"/>
             <a:graphic>
@@ -687,7 +811,7 @@
                   <pic:spPr>
                     <a:xfrm>
                       <a:off x="0" y="0"/>
-                      <a:ext cx="5525949" cy="3188047"/>
+                      <a:ext cx="5943600" cy="4597400"/>
                     </a:xfrm>
                     <a:prstGeom prst="rect"/>
                     <a:ln/>
@@ -748,9 +872,9 @@
         </w:rPr>
         <w:drawing>
           <wp:inline distB="114300" distT="114300" distL="114300" distR="114300">
-            <wp:extent cx="5579524" cy="3254722"/>
+            <wp:extent cx="5943600" cy="4292600"/>
             <wp:effectExtent b="0" l="0" r="0" t="0"/>
-            <wp:docPr id="1" name="image3.png"/>
+            <wp:docPr id="2" name="image3.png"/>
             <a:graphic>
               <a:graphicData uri="http://schemas.openxmlformats.org/drawingml/2006/picture">
                 <pic:pic>
@@ -768,7 +892,7 @@
                   <pic:spPr>
                     <a:xfrm>
                       <a:off x="0" y="0"/>
-                      <a:ext cx="5579524" cy="3254722"/>
+                      <a:ext cx="5943600" cy="4292600"/>
                     </a:xfrm>
                     <a:prstGeom prst="rect"/>
                     <a:ln/>
@@ -814,14 +938,14 @@
         </w:rPr>
         <w:drawing>
           <wp:inline distB="114300" distT="114300" distL="114300" distR="114300">
-            <wp:extent cx="5943600" cy="2349500"/>
+            <wp:extent cx="5943600" cy="1816100"/>
             <wp:effectExtent b="0" l="0" r="0" t="0"/>
-            <wp:docPr id="2" name="image4.png"/>
+            <wp:docPr id="4" name="image1.png"/>
             <a:graphic>
               <a:graphicData uri="http://schemas.openxmlformats.org/drawingml/2006/picture">
                 <pic:pic>
                   <pic:nvPicPr>
-                    <pic:cNvPr id="0" name="image4.png"/>
+                    <pic:cNvPr id="0" name="image1.png"/>
                     <pic:cNvPicPr preferRelativeResize="0"/>
                   </pic:nvPicPr>
                   <pic:blipFill>
@@ -834,7 +958,7 @@
                   <pic:spPr>
                     <a:xfrm>
                       <a:off x="0" y="0"/>
-                      <a:ext cx="5943600" cy="2349500"/>
+                      <a:ext cx="5943600" cy="1816100"/>
                     </a:xfrm>
                     <a:prstGeom prst="rect"/>
                     <a:ln/>
@@ -856,6 +980,22 @@
         <w:spacing w:after="240" w:before="240" w:line="480" w:lineRule="auto"/>
         <w:rPr>
           <w:rFonts w:ascii="Times New Roman" w:cs="Times New Roman" w:eastAsia="Times New Roman" w:hAnsi="Times New Roman"/>
+          <w:b w:val="1"/>
+          <w:sz w:val="24"/>
+          <w:szCs w:val="24"/>
+        </w:rPr>
+      </w:pPr>
+      <w:r>
+        <w:rPr>
+          <w:rtl w:val="0"/>
+        </w:rPr>
+      </w:r>
+    </w:p>
+    <w:p>
+      <w:pPr>
+        <w:spacing w:after="240" w:before="240" w:line="480" w:lineRule="auto"/>
+        <w:rPr>
+          <w:rFonts w:ascii="Times New Roman" w:cs="Times New Roman" w:eastAsia="Times New Roman" w:hAnsi="Times New Roman"/>
           <w:sz w:val="24"/>
           <w:szCs w:val="24"/>
         </w:rPr>
@@ -872,100 +1012,499 @@
       </w:r>
       <w:r>
         <w:rPr>
-          <w:rFonts w:ascii="Times New Roman" w:cs="Times New Roman" w:eastAsia="Times New Roman" w:hAnsi="Times New Roman"/>
-          <w:sz w:val="24"/>
-          <w:szCs w:val="24"/>
-          <w:rtl w:val="0"/>
-        </w:rPr>
+          <w:rtl w:val="0"/>
+        </w:rPr>
+      </w:r>
+    </w:p>
+    <w:p>
+      <w:pPr>
+        <w:spacing w:after="240" w:before="240" w:line="480" w:lineRule="auto"/>
+        <w:rPr>
+          <w:rFonts w:ascii="Times New Roman" w:cs="Times New Roman" w:eastAsia="Times New Roman" w:hAnsi="Times New Roman"/>
+          <w:sz w:val="24"/>
+          <w:szCs w:val="24"/>
+        </w:rPr>
+      </w:pPr>
+      <w:r>
+        <w:rPr>
+          <w:rFonts w:ascii="Times New Roman" w:cs="Times New Roman" w:eastAsia="Times New Roman" w:hAnsi="Times New Roman"/>
+          <w:b w:val="1"/>
+          <w:sz w:val="24"/>
+          <w:szCs w:val="24"/>
+          <w:rtl w:val="0"/>
+        </w:rPr>
+        <w:t xml:space="preserve">F1. Strengths</w:t>
+      </w:r>
+      <w:r>
+        <w:rPr>
+          <w:rtl w:val="0"/>
+        </w:rPr>
+      </w:r>
+    </w:p>
+    <w:p>
+      <w:pPr>
+        <w:numPr>
+          <w:ilvl w:val="0"/>
+          <w:numId w:val="2"/>
+        </w:numPr>
+        <w:spacing w:after="0" w:afterAutospacing="0" w:before="240" w:line="480" w:lineRule="auto"/>
+        <w:ind w:left="720" w:hanging="360"/>
+        <w:rPr>
+          <w:rFonts w:ascii="Times New Roman" w:cs="Times New Roman" w:eastAsia="Times New Roman" w:hAnsi="Times New Roman"/>
+          <w:sz w:val="24"/>
+          <w:szCs w:val="24"/>
+        </w:rPr>
+      </w:pPr>
+      <w:r>
+        <w:rPr>
+          <w:rFonts w:ascii="Times New Roman" w:cs="Times New Roman" w:eastAsia="Times New Roman" w:hAnsi="Times New Roman"/>
+          <w:b w:val="1"/>
+          <w:sz w:val="24"/>
+          <w:szCs w:val="24"/>
+          <w:rtl w:val="0"/>
+        </w:rPr>
+        <w:t xml:space="preserve">Deadline-aware and risk-averse:</w:t>
+      </w:r>
+      <w:r>
+        <w:rPr>
+          <w:rFonts w:ascii="Gungsuh" w:cs="Gungsuh" w:eastAsia="Gungsuh" w:hAnsi="Gungsuh"/>
+          <w:sz w:val="24"/>
+          <w:szCs w:val="24"/>
+          <w:rtl w:val="0"/>
+        </w:rPr>
+        <w:t xml:space="preserve"> Prioritizes on-time hard-deadline stops with a soft ≥10-minute early bias to avoid edge-case misses.</w:t>
+      </w:r>
+    </w:p>
+    <w:p>
+      <w:pPr>
+        <w:numPr>
+          <w:ilvl w:val="0"/>
+          <w:numId w:val="2"/>
+        </w:numPr>
+        <w:spacing w:after="0" w:afterAutospacing="0" w:before="0" w:beforeAutospacing="0" w:line="480" w:lineRule="auto"/>
+        <w:ind w:left="720" w:hanging="360"/>
+        <w:rPr>
+          <w:rFonts w:ascii="Times New Roman" w:cs="Times New Roman" w:eastAsia="Times New Roman" w:hAnsi="Times New Roman"/>
+          <w:sz w:val="24"/>
+          <w:szCs w:val="24"/>
+        </w:rPr>
+      </w:pPr>
+      <w:r>
+        <w:rPr>
+          <w:rFonts w:ascii="Times New Roman" w:cs="Times New Roman" w:eastAsia="Times New Roman" w:hAnsi="Times New Roman"/>
+          <w:b w:val="1"/>
+          <w:sz w:val="24"/>
+          <w:szCs w:val="24"/>
+          <w:rtl w:val="0"/>
+        </w:rPr>
+        <w:t xml:space="preserve">Self-adjusting with gates:</w:t>
+      </w:r>
+      <w:r>
+        <w:rPr>
+          <w:rFonts w:ascii="Times New Roman" w:cs="Times New Roman" w:eastAsia="Times New Roman" w:hAnsi="Times New Roman"/>
+          <w:sz w:val="24"/>
+          <w:szCs w:val="24"/>
+          <w:rtl w:val="0"/>
+        </w:rPr>
+        <w:t xml:space="preserve"> Excludes delayed packages (09:05) and </w:t>
+      </w:r>
+      <w:r>
+        <w:rPr>
+          <w:rFonts w:ascii="Times New Roman" w:cs="Times New Roman" w:eastAsia="Times New Roman" w:hAnsi="Times New Roman"/>
+          <w:b w:val="1"/>
+          <w:sz w:val="24"/>
+          <w:szCs w:val="24"/>
+          <w:rtl w:val="0"/>
+        </w:rPr>
+        <w:t xml:space="preserve">#9</w:t>
+      </w:r>
+      <w:r>
+        <w:rPr>
+          <w:rFonts w:ascii="Times New Roman" w:cs="Times New Roman" w:eastAsia="Times New Roman" w:hAnsi="Times New Roman"/>
+          <w:sz w:val="24"/>
+          <w:szCs w:val="24"/>
+          <w:rtl w:val="0"/>
+        </w:rPr>
+        <w:t xml:space="preserve"> (10:20) until eligible; when they become eligible, they’re reconsidered immediately at the next hop.</w:t>
+      </w:r>
+    </w:p>
+    <w:p>
+      <w:pPr>
+        <w:numPr>
+          <w:ilvl w:val="0"/>
+          <w:numId w:val="2"/>
+        </w:numPr>
+        <w:spacing w:after="240" w:before="0" w:beforeAutospacing="0" w:line="480" w:lineRule="auto"/>
+        <w:ind w:left="720" w:hanging="360"/>
+        <w:rPr>
+          <w:rFonts w:ascii="Times New Roman" w:cs="Times New Roman" w:eastAsia="Times New Roman" w:hAnsi="Times New Roman"/>
+          <w:sz w:val="24"/>
+          <w:szCs w:val="24"/>
+        </w:rPr>
+      </w:pPr>
+      <w:r>
+        <w:rPr>
+          <w:rFonts w:ascii="Times New Roman" w:cs="Times New Roman" w:eastAsia="Times New Roman" w:hAnsi="Times New Roman"/>
+          <w:b w:val="1"/>
+          <w:sz w:val="24"/>
+          <w:szCs w:val="24"/>
+          <w:rtl w:val="0"/>
+        </w:rPr>
+        <w:t xml:space="preserve">Fast and reproducible:</w:t>
+      </w:r>
+      <w:r>
+        <w:rPr>
+          <w:rFonts w:ascii="Times New Roman" w:cs="Times New Roman" w:eastAsia="Times New Roman" w:hAnsi="Times New Roman"/>
+          <w:sz w:val="24"/>
+          <w:szCs w:val="24"/>
+          <w:rtl w:val="0"/>
+        </w:rPr>
+        <w:t xml:space="preserve"> With at most 16 packages per truck, selection is </w:t>
+      </w:r>
+      <w:r>
+        <w:rPr>
+          <w:rFonts w:ascii="Times New Roman" w:cs="Times New Roman" w:eastAsia="Times New Roman" w:hAnsi="Times New Roman"/>
+          <w:b w:val="1"/>
+          <w:sz w:val="24"/>
+          <w:szCs w:val="24"/>
+          <w:rtl w:val="0"/>
+        </w:rPr>
+        <w:t xml:space="preserve">O(k)</w:t>
+      </w:r>
+      <w:r>
+        <w:rPr>
+          <w:rFonts w:ascii="Times New Roman" w:cs="Times New Roman" w:eastAsia="Times New Roman" w:hAnsi="Times New Roman"/>
+          <w:sz w:val="24"/>
+          <w:szCs w:val="24"/>
+          <w:rtl w:val="0"/>
+        </w:rPr>
+        <w:t xml:space="preserve"> per hop and </w:t>
+      </w:r>
+      <w:r>
+        <w:rPr>
+          <w:rFonts w:ascii="Times New Roman" w:cs="Times New Roman" w:eastAsia="Times New Roman" w:hAnsi="Times New Roman"/>
+          <w:b w:val="1"/>
+          <w:sz w:val="24"/>
+          <w:szCs w:val="24"/>
+          <w:rtl w:val="0"/>
+        </w:rPr>
+        <w:t xml:space="preserve">O(k²)</w:t>
+      </w:r>
+      <w:r>
+        <w:rPr>
+          <w:rFonts w:ascii="Times New Roman" w:cs="Times New Roman" w:eastAsia="Times New Roman" w:hAnsi="Times New Roman"/>
+          <w:sz w:val="24"/>
+          <w:szCs w:val="24"/>
+          <w:rtl w:val="0"/>
+        </w:rPr>
+        <w:t xml:space="preserve"> per route, making runs quick, auditable, and deterministic (stable ID tiebreakers).</w:t>
+      </w:r>
+      <w:r>
+        <w:rPr>
+          <w:rtl w:val="0"/>
+        </w:rPr>
+      </w:r>
+    </w:p>
+    <w:p>
+      <w:pPr>
+        <w:spacing w:after="240" w:before="240" w:line="480" w:lineRule="auto"/>
+        <w:rPr>
+          <w:rFonts w:ascii="Times New Roman" w:cs="Times New Roman" w:eastAsia="Times New Roman" w:hAnsi="Times New Roman"/>
+          <w:sz w:val="24"/>
+          <w:szCs w:val="24"/>
+        </w:rPr>
+      </w:pPr>
+      <w:r>
+        <w:rPr>
+          <w:rFonts w:ascii="Times New Roman" w:cs="Times New Roman" w:eastAsia="Times New Roman" w:hAnsi="Times New Roman"/>
+          <w:b w:val="1"/>
+          <w:sz w:val="24"/>
+          <w:szCs w:val="24"/>
+          <w:rtl w:val="0"/>
+        </w:rPr>
+        <w:t xml:space="preserve">F2. Verification of Algorithm</w:t>
         <w:br w:type="textWrapping"/>
       </w:r>
       <w:r>
         <w:rPr>
           <w:rFonts w:ascii="Times New Roman" w:cs="Times New Roman" w:eastAsia="Times New Roman" w:hAnsi="Times New Roman"/>
-          <w:b w:val="1"/>
-          <w:sz w:val="24"/>
-          <w:szCs w:val="24"/>
-          <w:rtl w:val="0"/>
-        </w:rPr>
-        <w:t xml:space="preserve">F1. Strengths</w:t>
-      </w:r>
-      <w:r>
-        <w:rPr>
-          <w:rFonts w:ascii="Times New Roman" w:cs="Times New Roman" w:eastAsia="Times New Roman" w:hAnsi="Times New Roman"/>
-          <w:sz w:val="24"/>
-          <w:szCs w:val="24"/>
-          <w:rtl w:val="0"/>
-        </w:rPr>
-        <w:br w:type="textWrapping"/>
-        <w:tab/>
-        <w:t xml:space="preserve">The greedy nearest-neighbor (NN) algorithm with a soft deadline penalty offers two primary strengths. First, it is </w:t>
-      </w:r>
-      <w:r>
-        <w:rPr>
-          <w:rFonts w:ascii="Times New Roman" w:cs="Times New Roman" w:eastAsia="Times New Roman" w:hAnsi="Times New Roman"/>
-          <w:sz w:val="24"/>
-          <w:szCs w:val="24"/>
-          <w:rtl w:val="0"/>
-        </w:rPr>
-        <w:t xml:space="preserve">highly responsive and self-adjusting:</w:t>
-      </w:r>
-      <w:r>
-        <w:rPr>
-          <w:rFonts w:ascii="Times New Roman" w:cs="Times New Roman" w:eastAsia="Times New Roman" w:hAnsi="Times New Roman"/>
-          <w:sz w:val="24"/>
-          <w:szCs w:val="24"/>
-          <w:rtl w:val="0"/>
-        </w:rPr>
-        <w:t xml:space="preserve"> after each delivery, the algorithm recalculates the next optimal stop based on the truck’s current location, time, remaining packages, and delivery deadlines. This dynamic recalculation allows the program to adapt to real-time constraints such as the 9:05 a.m. delayed package arrivals and the 10:20 a.m. address correction for Package 9 (Western Governors University, 2025b, 2025c). Second, the heuristic is </w:t>
-      </w:r>
-      <w:r>
-        <w:rPr>
-          <w:rFonts w:ascii="Times New Roman" w:cs="Times New Roman" w:eastAsia="Times New Roman" w:hAnsi="Times New Roman"/>
-          <w:sz w:val="24"/>
-          <w:szCs w:val="24"/>
-          <w:rtl w:val="0"/>
-        </w:rPr>
-        <w:t xml:space="preserve">computationally efficient and transparent.</w:t>
-      </w:r>
-      <w:r>
-        <w:rPr>
-          <w:rFonts w:ascii="Gungsuh" w:cs="Gungsuh" w:eastAsia="Gungsuh" w:hAnsi="Gungsuh"/>
-          <w:sz w:val="24"/>
-          <w:szCs w:val="24"/>
-          <w:rtl w:val="0"/>
-        </w:rPr>
-        <w:t xml:space="preserve"> With a time complexity of O(k²) per truck route (where k ≤ 16), it executes quickly and produces consistent, deterministic routes that are easy to maintain, debug, and validate for other delivery regions (Western Governors University, n.d.). Because the next stop is recalculated after every delivery using the current truck state and system clock, the algorithm inherently demonstrates the self-adjusting behavior required by the competency rubric, while meeting all scenario requirements for on-time delivery, route efficiency, and total mileage under 140 miles.</w:t>
-      </w:r>
-    </w:p>
-    <w:p>
-      <w:pPr>
-        <w:spacing w:after="240" w:before="240" w:line="480" w:lineRule="auto"/>
-        <w:rPr>
-          <w:rFonts w:ascii="Times New Roman" w:cs="Times New Roman" w:eastAsia="Times New Roman" w:hAnsi="Times New Roman"/>
-          <w:sz w:val="24"/>
-          <w:szCs w:val="24"/>
-        </w:rPr>
-      </w:pPr>
-      <w:r>
-        <w:rPr>
-          <w:rFonts w:ascii="Times New Roman" w:cs="Times New Roman" w:eastAsia="Times New Roman" w:hAnsi="Times New Roman"/>
-          <w:b w:val="1"/>
-          <w:sz w:val="24"/>
-          <w:szCs w:val="24"/>
-          <w:rtl w:val="0"/>
-        </w:rPr>
-        <w:t xml:space="preserve">F2. Verification Against Requirements</w:t>
-      </w:r>
-      <w:r>
-        <w:rPr>
-          <w:rFonts w:ascii="Times New Roman" w:cs="Times New Roman" w:eastAsia="Times New Roman" w:hAnsi="Times New Roman"/>
-          <w:sz w:val="24"/>
-          <w:szCs w:val="24"/>
-          <w:rtl w:val="0"/>
-        </w:rPr>
-        <w:br w:type="textWrapping"/>
-        <w:tab/>
-        <w:t xml:space="preserve">My solution meets all scenario constraints: it delivers all 40 packages, enforces truck capacity and Truck 2 exclusivity, respects delayed availability and address correction timings, includes a menu to query any package at any time, and reports the total mileage traveled by all trucks. The total mileage is displayed to the user so it can be verified against the 140-mile target; tuning steps to reduce mileage are documented in Section G (Western Governors University, 2025b, 2025d).</w:t>
+          <w:sz w:val="24"/>
+          <w:szCs w:val="24"/>
+          <w:rtl w:val="0"/>
+        </w:rPr>
+        <w:t xml:space="preserve"> The implemented algorithm meets every scenario requirement:</w:t>
+      </w:r>
+    </w:p>
+    <w:p>
+      <w:pPr>
+        <w:numPr>
+          <w:ilvl w:val="0"/>
+          <w:numId w:val="3"/>
+        </w:numPr>
+        <w:spacing w:after="0" w:afterAutospacing="0" w:before="240" w:line="480" w:lineRule="auto"/>
+        <w:ind w:left="720" w:hanging="360"/>
+        <w:rPr>
+          <w:rFonts w:ascii="Times New Roman" w:cs="Times New Roman" w:eastAsia="Times New Roman" w:hAnsi="Times New Roman"/>
+          <w:sz w:val="24"/>
+          <w:szCs w:val="24"/>
+        </w:rPr>
+      </w:pPr>
+      <w:r>
+        <w:rPr>
+          <w:rFonts w:ascii="Times New Roman" w:cs="Times New Roman" w:eastAsia="Times New Roman" w:hAnsi="Times New Roman"/>
+          <w:sz w:val="24"/>
+          <w:szCs w:val="24"/>
+          <w:rtl w:val="0"/>
+        </w:rPr>
+        <w:t xml:space="preserve">All 40 packages delivered. The “List ALL” output at 12:30 shows every package as DELIVERED with a delivery timestamp.</w:t>
+      </w:r>
+    </w:p>
+    <w:p>
+      <w:pPr>
+        <w:numPr>
+          <w:ilvl w:val="0"/>
+          <w:numId w:val="3"/>
+        </w:numPr>
+        <w:spacing w:after="0" w:afterAutospacing="0" w:before="0" w:beforeAutospacing="0" w:line="480" w:lineRule="auto"/>
+        <w:ind w:left="720" w:hanging="360"/>
+        <w:rPr>
+          <w:rFonts w:ascii="Times New Roman" w:cs="Times New Roman" w:eastAsia="Times New Roman" w:hAnsi="Times New Roman"/>
+          <w:sz w:val="24"/>
+          <w:szCs w:val="24"/>
+        </w:rPr>
+      </w:pPr>
+      <w:r>
+        <w:rPr>
+          <w:rFonts w:ascii="Times New Roman" w:cs="Times New Roman" w:eastAsia="Times New Roman" w:hAnsi="Times New Roman"/>
+          <w:sz w:val="24"/>
+          <w:szCs w:val="24"/>
+          <w:rtl w:val="0"/>
+        </w:rPr>
+        <w:t xml:space="preserve">Deadlines met.</w:t>
+      </w:r>
+    </w:p>
+    <w:p>
+      <w:pPr>
+        <w:numPr>
+          <w:ilvl w:val="1"/>
+          <w:numId w:val="3"/>
+        </w:numPr>
+        <w:spacing w:after="0" w:afterAutospacing="0" w:before="0" w:beforeAutospacing="0" w:line="480" w:lineRule="auto"/>
+        <w:ind w:left="1440" w:hanging="360"/>
+        <w:rPr>
+          <w:rFonts w:ascii="Times New Roman" w:cs="Times New Roman" w:eastAsia="Times New Roman" w:hAnsi="Times New Roman"/>
+          <w:sz w:val="24"/>
+          <w:szCs w:val="24"/>
+        </w:rPr>
+      </w:pPr>
+      <w:r>
+        <w:rPr>
+          <w:rFonts w:ascii="Times New Roman" w:cs="Times New Roman" w:eastAsia="Times New Roman" w:hAnsi="Times New Roman"/>
+          <w:sz w:val="24"/>
+          <w:szCs w:val="24"/>
+          <w:rtl w:val="0"/>
+        </w:rPr>
+        <w:t xml:space="preserve">Early deadlines (e.g., #6 at 10:30) are delivered on time (e.g., #6 @ 09:37).</w:t>
+      </w:r>
+    </w:p>
+    <w:p>
+      <w:pPr>
+        <w:numPr>
+          <w:ilvl w:val="1"/>
+          <w:numId w:val="3"/>
+        </w:numPr>
+        <w:spacing w:after="0" w:afterAutospacing="0" w:before="0" w:beforeAutospacing="0" w:line="480" w:lineRule="auto"/>
+        <w:ind w:left="1440" w:hanging="360"/>
+        <w:rPr>
+          <w:rFonts w:ascii="Times New Roman" w:cs="Times New Roman" w:eastAsia="Times New Roman" w:hAnsi="Times New Roman"/>
+          <w:sz w:val="24"/>
+          <w:szCs w:val="24"/>
+        </w:rPr>
+      </w:pPr>
+      <w:r>
+        <w:rPr>
+          <w:rFonts w:ascii="Times New Roman" w:cs="Times New Roman" w:eastAsia="Times New Roman" w:hAnsi="Times New Roman"/>
+          <w:sz w:val="24"/>
+          <w:szCs w:val="24"/>
+          <w:rtl w:val="0"/>
+        </w:rPr>
+        <w:t xml:space="preserve">#15 (9:00 AM) is delivered at 08:13.</w:t>
+      </w:r>
+    </w:p>
+    <w:p>
+      <w:pPr>
+        <w:numPr>
+          <w:ilvl w:val="0"/>
+          <w:numId w:val="3"/>
+        </w:numPr>
+        <w:spacing w:after="0" w:afterAutospacing="0" w:before="0" w:beforeAutospacing="0" w:line="480" w:lineRule="auto"/>
+        <w:ind w:left="720" w:hanging="360"/>
+        <w:rPr>
+          <w:rFonts w:ascii="Times New Roman" w:cs="Times New Roman" w:eastAsia="Times New Roman" w:hAnsi="Times New Roman"/>
+          <w:sz w:val="24"/>
+          <w:szCs w:val="24"/>
+        </w:rPr>
+      </w:pPr>
+      <w:r>
+        <w:rPr>
+          <w:rFonts w:ascii="Times New Roman" w:cs="Times New Roman" w:eastAsia="Times New Roman" w:hAnsi="Times New Roman"/>
+          <w:sz w:val="24"/>
+          <w:szCs w:val="24"/>
+          <w:rtl w:val="0"/>
+        </w:rPr>
+        <w:t xml:space="preserve">Delayed &amp; address-correction gates enforced.</w:t>
+      </w:r>
+    </w:p>
+    <w:p>
+      <w:pPr>
+        <w:numPr>
+          <w:ilvl w:val="1"/>
+          <w:numId w:val="3"/>
+        </w:numPr>
+        <w:spacing w:after="0" w:afterAutospacing="0" w:before="0" w:beforeAutospacing="0" w:line="480" w:lineRule="auto"/>
+        <w:ind w:left="1440" w:hanging="360"/>
+        <w:rPr>
+          <w:rFonts w:ascii="Times New Roman" w:cs="Times New Roman" w:eastAsia="Times New Roman" w:hAnsi="Times New Roman"/>
+          <w:sz w:val="24"/>
+          <w:szCs w:val="24"/>
+        </w:rPr>
+      </w:pPr>
+      <w:r>
+        <w:rPr>
+          <w:rFonts w:ascii="Times New Roman" w:cs="Times New Roman" w:eastAsia="Times New Roman" w:hAnsi="Times New Roman"/>
+          <w:sz w:val="24"/>
+          <w:szCs w:val="24"/>
+          <w:rtl w:val="0"/>
+        </w:rPr>
+        <w:t xml:space="preserve">#6, #25, #28, #32 appear as “AT HUB (awaiting 09:05 availability)” when queried before 09:05.</w:t>
+      </w:r>
+    </w:p>
+    <w:p>
+      <w:pPr>
+        <w:numPr>
+          <w:ilvl w:val="1"/>
+          <w:numId w:val="3"/>
+        </w:numPr>
+        <w:spacing w:after="0" w:afterAutospacing="0" w:before="0" w:beforeAutospacing="0" w:line="480" w:lineRule="auto"/>
+        <w:ind w:left="1440" w:hanging="360"/>
+        <w:rPr>
+          <w:rFonts w:ascii="Times New Roman" w:cs="Times New Roman" w:eastAsia="Times New Roman" w:hAnsi="Times New Roman"/>
+          <w:sz w:val="24"/>
+          <w:szCs w:val="24"/>
+        </w:rPr>
+      </w:pPr>
+      <w:r>
+        <w:rPr>
+          <w:rFonts w:ascii="Times New Roman" w:cs="Times New Roman" w:eastAsia="Times New Roman" w:hAnsi="Times New Roman"/>
+          <w:sz w:val="24"/>
+          <w:szCs w:val="24"/>
+          <w:rtl w:val="0"/>
+        </w:rPr>
+        <w:t xml:space="preserve">#9 appears as “AT HUB (awaiting 10:20 address correction)” before 10:20, then is delivered afterward (e.g., 11:01).</w:t>
+      </w:r>
+    </w:p>
+    <w:p>
+      <w:pPr>
+        <w:numPr>
+          <w:ilvl w:val="0"/>
+          <w:numId w:val="3"/>
+        </w:numPr>
+        <w:spacing w:after="0" w:afterAutospacing="0" w:before="0" w:beforeAutospacing="0" w:line="480" w:lineRule="auto"/>
+        <w:ind w:left="720" w:hanging="360"/>
+        <w:rPr>
+          <w:rFonts w:ascii="Times New Roman" w:cs="Times New Roman" w:eastAsia="Times New Roman" w:hAnsi="Times New Roman"/>
+          <w:sz w:val="24"/>
+          <w:szCs w:val="24"/>
+        </w:rPr>
+      </w:pPr>
+      <w:r>
+        <w:rPr>
+          <w:rFonts w:ascii="Times New Roman" w:cs="Times New Roman" w:eastAsia="Times New Roman" w:hAnsi="Times New Roman"/>
+          <w:sz w:val="24"/>
+          <w:szCs w:val="24"/>
+          <w:rtl w:val="0"/>
+        </w:rPr>
+        <w:t xml:space="preserve">Two drivers honored. Truck 2 departs only after the first of Trucks 1/3 finishes, ensuring only two simultaneous drivers.</w:t>
+      </w:r>
+    </w:p>
+    <w:p>
+      <w:pPr>
+        <w:numPr>
+          <w:ilvl w:val="0"/>
+          <w:numId w:val="3"/>
+        </w:numPr>
+        <w:spacing w:after="0" w:afterAutospacing="0" w:before="0" w:beforeAutospacing="0" w:line="480" w:lineRule="auto"/>
+        <w:ind w:left="720" w:hanging="360"/>
+        <w:rPr>
+          <w:rFonts w:ascii="Times New Roman" w:cs="Times New Roman" w:eastAsia="Times New Roman" w:hAnsi="Times New Roman"/>
+          <w:sz w:val="24"/>
+          <w:szCs w:val="24"/>
+        </w:rPr>
+      </w:pPr>
+      <w:r>
+        <w:rPr>
+          <w:rFonts w:ascii="Times New Roman" w:cs="Times New Roman" w:eastAsia="Times New Roman" w:hAnsi="Times New Roman"/>
+          <w:sz w:val="24"/>
+          <w:szCs w:val="24"/>
+          <w:rtl w:val="0"/>
+        </w:rPr>
+        <w:t xml:space="preserve">Mileage target met. The program reports TOTAL_MILES: 112.5, which is  under 140 miles.</w:t>
+      </w:r>
+    </w:p>
+    <w:p>
+      <w:pPr>
+        <w:numPr>
+          <w:ilvl w:val="0"/>
+          <w:numId w:val="3"/>
+        </w:numPr>
+        <w:spacing w:after="240" w:before="0" w:beforeAutospacing="0" w:line="480" w:lineRule="auto"/>
+        <w:ind w:left="720" w:hanging="360"/>
+        <w:rPr>
+          <w:rFonts w:ascii="Times New Roman" w:cs="Times New Roman" w:eastAsia="Times New Roman" w:hAnsi="Times New Roman"/>
+          <w:sz w:val="24"/>
+          <w:szCs w:val="24"/>
+        </w:rPr>
+      </w:pPr>
+      <w:r>
+        <w:rPr>
+          <w:rFonts w:ascii="Times New Roman" w:cs="Times New Roman" w:eastAsia="Times New Roman" w:hAnsi="Times New Roman"/>
+          <w:sz w:val="24"/>
+          <w:szCs w:val="24"/>
+          <w:rtl w:val="0"/>
+        </w:rPr>
+        <w:t xml:space="preserve">Interface completeness. For any queried time, the interface shows Package ID, Delivery Address, Delivery Deadline, Truck Number, Delivery Status, and Delivery Time (blank only if the package hasn’t yet been delivered at that snapshot), satisfying rubric D.</w:t>
+      </w:r>
+    </w:p>
+    <w:p>
+      <w:pPr>
+        <w:spacing w:after="240" w:before="240" w:line="480" w:lineRule="auto"/>
+        <w:rPr>
+          <w:rFonts w:ascii="Times New Roman" w:cs="Times New Roman" w:eastAsia="Times New Roman" w:hAnsi="Times New Roman"/>
+          <w:b w:val="1"/>
+          <w:sz w:val="24"/>
+          <w:szCs w:val="24"/>
+        </w:rPr>
+      </w:pPr>
+      <w:r>
+        <w:rPr>
+          <w:rtl w:val="0"/>
+        </w:rPr>
+      </w:r>
+    </w:p>
+    <w:p>
+      <w:pPr>
+        <w:spacing w:after="240" w:before="240" w:line="480" w:lineRule="auto"/>
+        <w:rPr>
+          <w:rFonts w:ascii="Times New Roman" w:cs="Times New Roman" w:eastAsia="Times New Roman" w:hAnsi="Times New Roman"/>
+          <w:b w:val="1"/>
+          <w:sz w:val="24"/>
+          <w:szCs w:val="24"/>
+        </w:rPr>
+      </w:pPr>
+      <w:r>
+        <w:rPr>
+          <w:rtl w:val="0"/>
+        </w:rPr>
       </w:r>
     </w:p>
     <w:p>
@@ -1018,7 +1557,40 @@
         </w:rPr>
         <w:br w:type="textWrapping"/>
         <w:tab/>
-        <w:t xml:space="preserve">Unlike greedy NN, a shortest-path–based insertion approach considers global route adjustments whenever a new package becomes eligible (e.g., at 9:05 or 10:20), potentially improving total mileage but increasing complexity and recomputation overhead. Clarke–Wright begins with individual depot-to-customer legs and merges routes based on “savings,” allowing explicit deadline penalties in the merge score; it tends to optimize mileage across multiple trucks but is less transparent to step-by-step supervisory tracking than my NN loop (Western Governors University, n.d.; 2025b).</w:t>
+      </w:r>
+      <w:r>
+        <w:rPr>
+          <w:rFonts w:ascii="Times New Roman" w:cs="Times New Roman" w:eastAsia="Times New Roman" w:hAnsi="Times New Roman"/>
+          <w:sz w:val="24"/>
+          <w:szCs w:val="24"/>
+          <w:rtl w:val="0"/>
+        </w:rPr>
+        <w:t xml:space="preserve">Time-window–aware shortest-path insertion vs. my approach: A time-window Dijkstra/label-setting insertion would recompute globally feasible sequences whenever eligibility changes (e.g., at 09:05 or 10:20), potentially reducing total miles beyond my heuristic. However, it is more complex to implement and trace and may be less transparent for step-by-step supervisory validation.</w:t>
+      </w:r>
+    </w:p>
+    <w:p>
+      <w:pPr>
+        <w:spacing w:after="240" w:before="240" w:line="480" w:lineRule="auto"/>
+        <w:ind w:firstLine="720"/>
+        <w:rPr>
+          <w:rFonts w:ascii="Times New Roman" w:cs="Times New Roman" w:eastAsia="Times New Roman" w:hAnsi="Times New Roman"/>
+          <w:sz w:val="24"/>
+          <w:szCs w:val="24"/>
+        </w:rPr>
+      </w:pPr>
+      <w:r>
+        <w:rPr>
+          <w:rFonts w:ascii="Times New Roman" w:cs="Times New Roman" w:eastAsia="Times New Roman" w:hAnsi="Times New Roman"/>
+          <w:sz w:val="24"/>
+          <w:szCs w:val="24"/>
+          <w:rtl w:val="0"/>
+        </w:rPr>
+        <w:t xml:space="preserve">Clarke–Wright Savings (with deadline penalties) vs. my approach: Clarke–Wright merges depot-to-customer legs to maximize “savings” and can incorporate deadline penalties. It often produces shorter total mileage across multiple trucks but is less local and reactive than my stepwise, gate-aware selection, and its merges can be harder to explain in a moment-by-moment audit compared to my deterministic, per-hop decisions.</w:t>
+      </w:r>
+      <w:r>
+        <w:rPr>
+          <w:rtl w:val="0"/>
+        </w:rPr>
       </w:r>
     </w:p>
     <w:p>
@@ -1166,6 +1738,134 @@
       <w:pPr>
         <w:spacing w:before="480" w:line="480" w:lineRule="auto"/>
         <w:jc w:val="left"/>
+        <w:rPr>
+          <w:rFonts w:ascii="Times New Roman" w:cs="Times New Roman" w:eastAsia="Times New Roman" w:hAnsi="Times New Roman"/>
+          <w:sz w:val="24"/>
+          <w:szCs w:val="24"/>
+        </w:rPr>
+      </w:pPr>
+      <w:r>
+        <w:rPr>
+          <w:rtl w:val="0"/>
+        </w:rPr>
+      </w:r>
+    </w:p>
+    <w:p>
+      <w:pPr>
+        <w:spacing w:before="480" w:line="480" w:lineRule="auto"/>
+        <w:jc w:val="center"/>
+        <w:rPr>
+          <w:rFonts w:ascii="Times New Roman" w:cs="Times New Roman" w:eastAsia="Times New Roman" w:hAnsi="Times New Roman"/>
+          <w:sz w:val="24"/>
+          <w:szCs w:val="24"/>
+        </w:rPr>
+      </w:pPr>
+      <w:r>
+        <w:rPr>
+          <w:rtl w:val="0"/>
+        </w:rPr>
+      </w:r>
+    </w:p>
+    <w:p>
+      <w:pPr>
+        <w:spacing w:before="480" w:line="480" w:lineRule="auto"/>
+        <w:jc w:val="center"/>
+        <w:rPr>
+          <w:rFonts w:ascii="Times New Roman" w:cs="Times New Roman" w:eastAsia="Times New Roman" w:hAnsi="Times New Roman"/>
+          <w:sz w:val="24"/>
+          <w:szCs w:val="24"/>
+        </w:rPr>
+      </w:pPr>
+      <w:r>
+        <w:rPr>
+          <w:rtl w:val="0"/>
+        </w:rPr>
+      </w:r>
+    </w:p>
+    <w:p>
+      <w:pPr>
+        <w:spacing w:before="480" w:line="480" w:lineRule="auto"/>
+        <w:jc w:val="center"/>
+        <w:rPr>
+          <w:rFonts w:ascii="Times New Roman" w:cs="Times New Roman" w:eastAsia="Times New Roman" w:hAnsi="Times New Roman"/>
+          <w:sz w:val="24"/>
+          <w:szCs w:val="24"/>
+        </w:rPr>
+      </w:pPr>
+      <w:r>
+        <w:rPr>
+          <w:rtl w:val="0"/>
+        </w:rPr>
+      </w:r>
+    </w:p>
+    <w:p>
+      <w:pPr>
+        <w:spacing w:before="480" w:line="480" w:lineRule="auto"/>
+        <w:jc w:val="center"/>
+        <w:rPr>
+          <w:rFonts w:ascii="Times New Roman" w:cs="Times New Roman" w:eastAsia="Times New Roman" w:hAnsi="Times New Roman"/>
+          <w:sz w:val="24"/>
+          <w:szCs w:val="24"/>
+        </w:rPr>
+      </w:pPr>
+      <w:r>
+        <w:rPr>
+          <w:rtl w:val="0"/>
+        </w:rPr>
+      </w:r>
+    </w:p>
+    <w:p>
+      <w:pPr>
+        <w:spacing w:before="480" w:line="480" w:lineRule="auto"/>
+        <w:jc w:val="center"/>
+        <w:rPr>
+          <w:rFonts w:ascii="Times New Roman" w:cs="Times New Roman" w:eastAsia="Times New Roman" w:hAnsi="Times New Roman"/>
+          <w:sz w:val="24"/>
+          <w:szCs w:val="24"/>
+        </w:rPr>
+      </w:pPr>
+      <w:r>
+        <w:rPr>
+          <w:rtl w:val="0"/>
+        </w:rPr>
+      </w:r>
+    </w:p>
+    <w:p>
+      <w:pPr>
+        <w:spacing w:before="480" w:line="480" w:lineRule="auto"/>
+        <w:jc w:val="center"/>
+        <w:rPr>
+          <w:rFonts w:ascii="Times New Roman" w:cs="Times New Roman" w:eastAsia="Times New Roman" w:hAnsi="Times New Roman"/>
+          <w:sz w:val="24"/>
+          <w:szCs w:val="24"/>
+        </w:rPr>
+      </w:pPr>
+      <w:r>
+        <w:rPr>
+          <w:rtl w:val="0"/>
+        </w:rPr>
+      </w:r>
+    </w:p>
+    <w:p>
+      <w:pPr>
+        <w:spacing w:before="480" w:line="480" w:lineRule="auto"/>
+        <w:jc w:val="center"/>
+        <w:rPr>
+          <w:rFonts w:ascii="Times New Roman" w:cs="Times New Roman" w:eastAsia="Times New Roman" w:hAnsi="Times New Roman"/>
+          <w:sz w:val="24"/>
+          <w:szCs w:val="24"/>
+        </w:rPr>
+      </w:pPr>
+      <w:r>
+        <w:rPr>
+          <w:rtl w:val="0"/>
+        </w:rPr>
+      </w:r>
+    </w:p>
+    <w:p>
+      <w:pPr>
+        <w:spacing w:before="480" w:line="480" w:lineRule="auto"/>
+        <w:jc w:val="center"/>
         <w:rPr>
           <w:rFonts w:ascii="Times New Roman" w:cs="Times New Roman" w:eastAsia="Times New Roman" w:hAnsi="Times New Roman"/>
           <w:sz w:val="24"/>
@@ -1308,7 +2008,347 @@
 </file>
 
 <file path=word/numbering.xml><?xml version="1.0" encoding="utf-8"?>
-<w:numbering xmlns:mc="http://schemas.openxmlformats.org/markup-compatibility/2006" xmlns:o="urn:schemas-microsoft-com:office:office" xmlns:r="http://schemas.openxmlformats.org/officeDocument/2006/relationships" xmlns:m="http://schemas.openxmlformats.org/officeDocument/2006/math" xmlns:v="urn:schemas-microsoft-com:vml" xmlns:wp="http://schemas.openxmlformats.org/drawingml/2006/wordprocessingDrawing" xmlns:w10="urn:schemas-microsoft-com:office:word" xmlns:w="http://schemas.openxmlformats.org/wordprocessingml/2006/main" xmlns:wne="http://schemas.microsoft.com/office/word/2006/wordml" xmlns:sl="http://schemas.openxmlformats.org/schemaLibrary/2006/main" xmlns:a="http://schemas.openxmlformats.org/drawingml/2006/main" xmlns:pic="http://schemas.openxmlformats.org/drawingml/2006/picture" xmlns:c="http://schemas.openxmlformats.org/drawingml/2006/chart" xmlns:lc="http://schemas.openxmlformats.org/drawingml/2006/lockedCanvas" xmlns:dgm="http://schemas.openxmlformats.org/drawingml/2006/diagram" xmlns:wps="http://schemas.microsoft.com/office/word/2010/wordprocessingShape" xmlns:wpg="http://schemas.microsoft.com/office/word/2010/wordprocessingGroup" xmlns:w14="http://schemas.microsoft.com/office/word/2010/wordml" xmlns:w15="http://schemas.microsoft.com/office/word/2012/wordml" xmlns:w16="http://schemas.microsoft.com/office/word/2018/wordml" xmlns:w16cex="http://schemas.microsoft.com/office/word/2018/wordml/cex" xmlns:w16cid="http://schemas.microsoft.com/office/word/2016/wordml/cid" xmlns="http://schemas.microsoft.com/office/tasks/2019/documenttasks" xmlns:cr="http://schemas.microsoft.com/office/comments/2020/reactions"/>
+<w:numbering xmlns:mc="http://schemas.openxmlformats.org/markup-compatibility/2006" xmlns:o="urn:schemas-microsoft-com:office:office" xmlns:r="http://schemas.openxmlformats.org/officeDocument/2006/relationships" xmlns:m="http://schemas.openxmlformats.org/officeDocument/2006/math" xmlns:v="urn:schemas-microsoft-com:vml" xmlns:wp="http://schemas.openxmlformats.org/drawingml/2006/wordprocessingDrawing" xmlns:w10="urn:schemas-microsoft-com:office:word" xmlns:w="http://schemas.openxmlformats.org/wordprocessingml/2006/main" xmlns:wne="http://schemas.microsoft.com/office/word/2006/wordml" xmlns:sl="http://schemas.openxmlformats.org/schemaLibrary/2006/main" xmlns:a="http://schemas.openxmlformats.org/drawingml/2006/main" xmlns:pic="http://schemas.openxmlformats.org/drawingml/2006/picture" xmlns:c="http://schemas.openxmlformats.org/drawingml/2006/chart" xmlns:lc="http://schemas.openxmlformats.org/drawingml/2006/lockedCanvas" xmlns:dgm="http://schemas.openxmlformats.org/drawingml/2006/diagram" xmlns:wps="http://schemas.microsoft.com/office/word/2010/wordprocessingShape" xmlns:wpg="http://schemas.microsoft.com/office/word/2010/wordprocessingGroup" xmlns:w14="http://schemas.microsoft.com/office/word/2010/wordml" xmlns:w15="http://schemas.microsoft.com/office/word/2012/wordml" xmlns:w16="http://schemas.microsoft.com/office/word/2018/wordml" xmlns:w16cex="http://schemas.microsoft.com/office/word/2018/wordml/cex" xmlns:w16cid="http://schemas.microsoft.com/office/word/2016/wordml/cid" xmlns="http://schemas.microsoft.com/office/tasks/2019/documenttasks" xmlns:cr="http://schemas.microsoft.com/office/comments/2020/reactions">
+  <w:abstractNum w:abstractNumId="1">
+    <w:lvl w:ilvl="0">
+      <w:start w:val="1"/>
+      <w:numFmt w:val="bullet"/>
+      <w:lvlText w:val="●"/>
+      <w:lvlJc w:val="left"/>
+      <w:pPr>
+        <w:ind w:left="720" w:hanging="360"/>
+      </w:pPr>
+      <w:rPr>
+        <w:u w:val="none"/>
+      </w:rPr>
+    </w:lvl>
+    <w:lvl w:ilvl="1">
+      <w:start w:val="1"/>
+      <w:numFmt w:val="bullet"/>
+      <w:lvlText w:val="○"/>
+      <w:lvlJc w:val="left"/>
+      <w:pPr>
+        <w:ind w:left="1440" w:hanging="360"/>
+      </w:pPr>
+      <w:rPr>
+        <w:u w:val="none"/>
+      </w:rPr>
+    </w:lvl>
+    <w:lvl w:ilvl="2">
+      <w:start w:val="1"/>
+      <w:numFmt w:val="bullet"/>
+      <w:lvlText w:val="■"/>
+      <w:lvlJc w:val="left"/>
+      <w:pPr>
+        <w:ind w:left="2160" w:hanging="360"/>
+      </w:pPr>
+      <w:rPr>
+        <w:u w:val="none"/>
+      </w:rPr>
+    </w:lvl>
+    <w:lvl w:ilvl="3">
+      <w:start w:val="1"/>
+      <w:numFmt w:val="bullet"/>
+      <w:lvlText w:val="●"/>
+      <w:lvlJc w:val="left"/>
+      <w:pPr>
+        <w:ind w:left="2880" w:hanging="360"/>
+      </w:pPr>
+      <w:rPr>
+        <w:u w:val="none"/>
+      </w:rPr>
+    </w:lvl>
+    <w:lvl w:ilvl="4">
+      <w:start w:val="1"/>
+      <w:numFmt w:val="bullet"/>
+      <w:lvlText w:val="○"/>
+      <w:lvlJc w:val="left"/>
+      <w:pPr>
+        <w:ind w:left="3600" w:hanging="360"/>
+      </w:pPr>
+      <w:rPr>
+        <w:u w:val="none"/>
+      </w:rPr>
+    </w:lvl>
+    <w:lvl w:ilvl="5">
+      <w:start w:val="1"/>
+      <w:numFmt w:val="bullet"/>
+      <w:lvlText w:val="■"/>
+      <w:lvlJc w:val="left"/>
+      <w:pPr>
+        <w:ind w:left="4320" w:hanging="360"/>
+      </w:pPr>
+      <w:rPr>
+        <w:u w:val="none"/>
+      </w:rPr>
+    </w:lvl>
+    <w:lvl w:ilvl="6">
+      <w:start w:val="1"/>
+      <w:numFmt w:val="bullet"/>
+      <w:lvlText w:val="●"/>
+      <w:lvlJc w:val="left"/>
+      <w:pPr>
+        <w:ind w:left="5040" w:hanging="360"/>
+      </w:pPr>
+      <w:rPr>
+        <w:u w:val="none"/>
+      </w:rPr>
+    </w:lvl>
+    <w:lvl w:ilvl="7">
+      <w:start w:val="1"/>
+      <w:numFmt w:val="bullet"/>
+      <w:lvlText w:val="○"/>
+      <w:lvlJc w:val="left"/>
+      <w:pPr>
+        <w:ind w:left="5760" w:hanging="360"/>
+      </w:pPr>
+      <w:rPr>
+        <w:u w:val="none"/>
+      </w:rPr>
+    </w:lvl>
+    <w:lvl w:ilvl="8">
+      <w:start w:val="1"/>
+      <w:numFmt w:val="bullet"/>
+      <w:lvlText w:val="■"/>
+      <w:lvlJc w:val="left"/>
+      <w:pPr>
+        <w:ind w:left="6480" w:hanging="360"/>
+      </w:pPr>
+      <w:rPr>
+        <w:u w:val="none"/>
+      </w:rPr>
+    </w:lvl>
+  </w:abstractNum>
+  <w:abstractNum w:abstractNumId="2">
+    <w:lvl w:ilvl="0">
+      <w:start w:val="1"/>
+      <w:numFmt w:val="bullet"/>
+      <w:lvlText w:val="●"/>
+      <w:lvlJc w:val="left"/>
+      <w:pPr>
+        <w:ind w:left="720" w:hanging="360"/>
+      </w:pPr>
+      <w:rPr>
+        <w:u w:val="none"/>
+      </w:rPr>
+    </w:lvl>
+    <w:lvl w:ilvl="1">
+      <w:start w:val="1"/>
+      <w:numFmt w:val="bullet"/>
+      <w:lvlText w:val="○"/>
+      <w:lvlJc w:val="left"/>
+      <w:pPr>
+        <w:ind w:left="1440" w:hanging="360"/>
+      </w:pPr>
+      <w:rPr>
+        <w:u w:val="none"/>
+      </w:rPr>
+    </w:lvl>
+    <w:lvl w:ilvl="2">
+      <w:start w:val="1"/>
+      <w:numFmt w:val="bullet"/>
+      <w:lvlText w:val="■"/>
+      <w:lvlJc w:val="left"/>
+      <w:pPr>
+        <w:ind w:left="2160" w:hanging="360"/>
+      </w:pPr>
+      <w:rPr>
+        <w:u w:val="none"/>
+      </w:rPr>
+    </w:lvl>
+    <w:lvl w:ilvl="3">
+      <w:start w:val="1"/>
+      <w:numFmt w:val="bullet"/>
+      <w:lvlText w:val="●"/>
+      <w:lvlJc w:val="left"/>
+      <w:pPr>
+        <w:ind w:left="2880" w:hanging="360"/>
+      </w:pPr>
+      <w:rPr>
+        <w:u w:val="none"/>
+      </w:rPr>
+    </w:lvl>
+    <w:lvl w:ilvl="4">
+      <w:start w:val="1"/>
+      <w:numFmt w:val="bullet"/>
+      <w:lvlText w:val="○"/>
+      <w:lvlJc w:val="left"/>
+      <w:pPr>
+        <w:ind w:left="3600" w:hanging="360"/>
+      </w:pPr>
+      <w:rPr>
+        <w:u w:val="none"/>
+      </w:rPr>
+    </w:lvl>
+    <w:lvl w:ilvl="5">
+      <w:start w:val="1"/>
+      <w:numFmt w:val="bullet"/>
+      <w:lvlText w:val="■"/>
+      <w:lvlJc w:val="left"/>
+      <w:pPr>
+        <w:ind w:left="4320" w:hanging="360"/>
+      </w:pPr>
+      <w:rPr>
+        <w:u w:val="none"/>
+      </w:rPr>
+    </w:lvl>
+    <w:lvl w:ilvl="6">
+      <w:start w:val="1"/>
+      <w:numFmt w:val="bullet"/>
+      <w:lvlText w:val="●"/>
+      <w:lvlJc w:val="left"/>
+      <w:pPr>
+        <w:ind w:left="5040" w:hanging="360"/>
+      </w:pPr>
+      <w:rPr>
+        <w:u w:val="none"/>
+      </w:rPr>
+    </w:lvl>
+    <w:lvl w:ilvl="7">
+      <w:start w:val="1"/>
+      <w:numFmt w:val="bullet"/>
+      <w:lvlText w:val="○"/>
+      <w:lvlJc w:val="left"/>
+      <w:pPr>
+        <w:ind w:left="5760" w:hanging="360"/>
+      </w:pPr>
+      <w:rPr>
+        <w:u w:val="none"/>
+      </w:rPr>
+    </w:lvl>
+    <w:lvl w:ilvl="8">
+      <w:start w:val="1"/>
+      <w:numFmt w:val="bullet"/>
+      <w:lvlText w:val="■"/>
+      <w:lvlJc w:val="left"/>
+      <w:pPr>
+        <w:ind w:left="6480" w:hanging="360"/>
+      </w:pPr>
+      <w:rPr>
+        <w:u w:val="none"/>
+      </w:rPr>
+    </w:lvl>
+  </w:abstractNum>
+  <w:abstractNum w:abstractNumId="3">
+    <w:lvl w:ilvl="0">
+      <w:start w:val="1"/>
+      <w:numFmt w:val="bullet"/>
+      <w:lvlText w:val="●"/>
+      <w:lvlJc w:val="left"/>
+      <w:pPr>
+        <w:ind w:left="720" w:hanging="360"/>
+      </w:pPr>
+      <w:rPr>
+        <w:u w:val="none"/>
+      </w:rPr>
+    </w:lvl>
+    <w:lvl w:ilvl="1">
+      <w:start w:val="1"/>
+      <w:numFmt w:val="bullet"/>
+      <w:lvlText w:val="○"/>
+      <w:lvlJc w:val="left"/>
+      <w:pPr>
+        <w:ind w:left="1440" w:hanging="360"/>
+      </w:pPr>
+      <w:rPr>
+        <w:u w:val="none"/>
+      </w:rPr>
+    </w:lvl>
+    <w:lvl w:ilvl="2">
+      <w:start w:val="1"/>
+      <w:numFmt w:val="bullet"/>
+      <w:lvlText w:val="■"/>
+      <w:lvlJc w:val="left"/>
+      <w:pPr>
+        <w:ind w:left="2160" w:hanging="360"/>
+      </w:pPr>
+      <w:rPr>
+        <w:u w:val="none"/>
+      </w:rPr>
+    </w:lvl>
+    <w:lvl w:ilvl="3">
+      <w:start w:val="1"/>
+      <w:numFmt w:val="bullet"/>
+      <w:lvlText w:val="●"/>
+      <w:lvlJc w:val="left"/>
+      <w:pPr>
+        <w:ind w:left="2880" w:hanging="360"/>
+      </w:pPr>
+      <w:rPr>
+        <w:u w:val="none"/>
+      </w:rPr>
+    </w:lvl>
+    <w:lvl w:ilvl="4">
+      <w:start w:val="1"/>
+      <w:numFmt w:val="bullet"/>
+      <w:lvlText w:val="○"/>
+      <w:lvlJc w:val="left"/>
+      <w:pPr>
+        <w:ind w:left="3600" w:hanging="360"/>
+      </w:pPr>
+      <w:rPr>
+        <w:u w:val="none"/>
+      </w:rPr>
+    </w:lvl>
+    <w:lvl w:ilvl="5">
+      <w:start w:val="1"/>
+      <w:numFmt w:val="bullet"/>
+      <w:lvlText w:val="■"/>
+      <w:lvlJc w:val="left"/>
+      <w:pPr>
+        <w:ind w:left="4320" w:hanging="360"/>
+      </w:pPr>
+      <w:rPr>
+        <w:u w:val="none"/>
+      </w:rPr>
+    </w:lvl>
+    <w:lvl w:ilvl="6">
+      <w:start w:val="1"/>
+      <w:numFmt w:val="bullet"/>
+      <w:lvlText w:val="●"/>
+      <w:lvlJc w:val="left"/>
+      <w:pPr>
+        <w:ind w:left="5040" w:hanging="360"/>
+      </w:pPr>
+      <w:rPr>
+        <w:u w:val="none"/>
+      </w:rPr>
+    </w:lvl>
+    <w:lvl w:ilvl="7">
+      <w:start w:val="1"/>
+      <w:numFmt w:val="bullet"/>
+      <w:lvlText w:val="○"/>
+      <w:lvlJc w:val="left"/>
+      <w:pPr>
+        <w:ind w:left="5760" w:hanging="360"/>
+      </w:pPr>
+      <w:rPr>
+        <w:u w:val="none"/>
+      </w:rPr>
+    </w:lvl>
+    <w:lvl w:ilvl="8">
+      <w:start w:val="1"/>
+      <w:numFmt w:val="bullet"/>
+      <w:lvlText w:val="■"/>
+      <w:lvlJc w:val="left"/>
+      <w:pPr>
+        <w:ind w:left="6480" w:hanging="360"/>
+      </w:pPr>
+      <w:rPr>
+        <w:u w:val="none"/>
+      </w:rPr>
+    </w:lvl>
+  </w:abstractNum>
+  <w:num w:numId="1">
+    <w:abstractNumId w:val="1"/>
+  </w:num>
+  <w:num w:numId="2">
+    <w:abstractNumId w:val="2"/>
+  </w:num>
+  <w:num w:numId="3">
+    <w:abstractNumId w:val="3"/>
+  </w:num>
+</w:numbering>
 </file>
 
 <file path=word/styles.xml><?xml version="1.0" encoding="utf-8"?>

</xml_diff>